<commit_message>
docs: Sprint 1 completado y Daily Sprint Dia 3
</commit_message>
<xml_diff>
--- a/IS_PROYECTO_VIDEOJUEGO/Documentos_Scrum/sprint-1/Documentacion Scrum.docx
+++ b/IS_PROYECTO_VIDEOJUEGO/Documentos_Scrum/sprint-1/Documentacion Scrum.docx
@@ -91,51 +91,8 @@
           <w:sz w:val="44"/>
           <w:szCs w:val="44"/>
         </w:rPr>
-        <w:t>Nombre de los alumnos:</w:t>
-      </w:r>
-    </w:p>
-    <w:p>
-      <w:pPr>
-        <w:rPr>
-          <w:rFonts w:ascii="Arial" w:hAnsi="Arial" w:cs="Arial"/>
-          <w:sz w:val="44"/>
-          <w:szCs w:val="44"/>
-        </w:rPr>
-      </w:pPr>
-      <w:r>
-        <w:rPr>
-          <w:rFonts w:ascii="Arial" w:hAnsi="Arial" w:cs="Arial"/>
-          <w:sz w:val="44"/>
-          <w:szCs w:val="44"/>
-        </w:rPr>
-        <w:t>Jorge Samuel Solano Dorantes</w:t>
-      </w:r>
-    </w:p>
-    <w:p>
-      <w:pPr>
-        <w:rPr>
-          <w:rFonts w:ascii="Arial" w:hAnsi="Arial" w:cs="Arial"/>
-          <w:sz w:val="44"/>
-          <w:szCs w:val="44"/>
-        </w:rPr>
-      </w:pPr>
-      <w:r>
-        <w:rPr>
-          <w:rFonts w:ascii="Arial" w:hAnsi="Arial" w:cs="Arial"/>
-          <w:sz w:val="44"/>
-          <w:szCs w:val="44"/>
-        </w:rPr>
-        <w:t>Alan Osmar Peña Polo</w:t>
-      </w:r>
-    </w:p>
-    <w:p>
-      <w:pPr>
-        <w:rPr>
-          <w:rFonts w:ascii="Arial" w:hAnsi="Arial" w:cs="Arial"/>
-          <w:sz w:val="44"/>
-          <w:szCs w:val="44"/>
-        </w:rPr>
-      </w:pPr>
+        <w:t xml:space="preserve">Nombre </w:t>
+      </w:r>
       <w:r>
         <w:rPr>
           <w:rFonts w:ascii="Arial" w:hAnsi="Arial" w:cs="Arial"/>
@@ -144,59 +101,8 @@
           <w:sz w:val="44"/>
           <w:szCs w:val="44"/>
         </w:rPr>
-        <w:t>Matriculas:</w:t>
-      </w:r>
-      <w:r>
-        <w:rPr>
-          <w:rFonts w:ascii="Arial" w:hAnsi="Arial" w:cs="Arial"/>
-          <w:sz w:val="44"/>
-          <w:szCs w:val="44"/>
-        </w:rPr>
-        <w:t xml:space="preserve"> </w:t>
-      </w:r>
-    </w:p>
-    <w:p>
-      <w:pPr>
-        <w:rPr>
-          <w:rFonts w:ascii="Arial" w:hAnsi="Arial" w:cs="Arial"/>
-          <w:sz w:val="44"/>
-          <w:szCs w:val="44"/>
-        </w:rPr>
-      </w:pPr>
-      <w:r>
-        <w:rPr>
-          <w:rFonts w:ascii="Arial" w:hAnsi="Arial" w:cs="Arial"/>
-          <w:sz w:val="44"/>
-          <w:szCs w:val="44"/>
-        </w:rPr>
-        <w:t>zS22019636</w:t>
-      </w:r>
-    </w:p>
-    <w:p>
-      <w:pPr>
-        <w:rPr>
-          <w:rFonts w:ascii="Arial" w:hAnsi="Arial" w:cs="Arial"/>
-          <w:sz w:val="44"/>
-          <w:szCs w:val="44"/>
-        </w:rPr>
-      </w:pPr>
-      <w:r>
-        <w:rPr>
-          <w:rFonts w:ascii="Arial" w:hAnsi="Arial" w:cs="Arial"/>
-          <w:sz w:val="44"/>
-          <w:szCs w:val="44"/>
-        </w:rPr>
-        <w:t>zS22002241</w:t>
-      </w:r>
-    </w:p>
-    <w:p>
-      <w:pPr>
-        <w:rPr>
-          <w:rFonts w:ascii="Arial" w:hAnsi="Arial" w:cs="Arial"/>
-          <w:sz w:val="44"/>
-          <w:szCs w:val="44"/>
-        </w:rPr>
-      </w:pPr>
+        <w:t>de los alumnos</w:t>
+      </w:r>
       <w:r>
         <w:rPr>
           <w:rFonts w:ascii="Arial" w:hAnsi="Arial" w:cs="Arial"/>
@@ -205,23 +111,41 @@
           <w:sz w:val="44"/>
           <w:szCs w:val="44"/>
         </w:rPr>
-        <w:t>Experiencia Educativa:</w:t>
-      </w:r>
-      <w:r>
+        <w:t>:</w:t>
+      </w:r>
+    </w:p>
+    <w:p>
+      <w:pPr>
         <w:rPr>
           <w:rFonts w:ascii="Arial" w:hAnsi="Arial" w:cs="Arial"/>
           <w:sz w:val="44"/>
           <w:szCs w:val="44"/>
         </w:rPr>
-        <w:t xml:space="preserve"> </w:t>
-      </w:r>
+      </w:pPr>
       <w:r>
         <w:rPr>
           <w:rFonts w:ascii="Arial" w:hAnsi="Arial" w:cs="Arial"/>
           <w:sz w:val="44"/>
           <w:szCs w:val="44"/>
         </w:rPr>
-        <w:t>Ingeniería de Software</w:t>
+        <w:t>Jorge Samuel Solano Dorantes</w:t>
+      </w:r>
+    </w:p>
+    <w:p>
+      <w:pPr>
+        <w:rPr>
+          <w:rFonts w:ascii="Arial" w:hAnsi="Arial" w:cs="Arial"/>
+          <w:sz w:val="44"/>
+          <w:szCs w:val="44"/>
+        </w:rPr>
+      </w:pPr>
+      <w:r>
+        <w:rPr>
+          <w:rFonts w:ascii="Arial" w:hAnsi="Arial" w:cs="Arial"/>
+          <w:sz w:val="44"/>
+          <w:szCs w:val="44"/>
+        </w:rPr>
+        <w:t>Alan Osmar Peña Polo</w:t>
       </w:r>
     </w:p>
     <w:p>
@@ -240,7 +164,7 @@
           <w:sz w:val="44"/>
           <w:szCs w:val="44"/>
         </w:rPr>
-        <w:t>Docente Asesor:</w:t>
+        <w:t>Matriculas:</w:t>
       </w:r>
       <w:r>
         <w:rPr>
@@ -250,17 +174,50 @@
         </w:rPr>
         <w:t xml:space="preserve"> </w:t>
       </w:r>
-      <w:r>
+    </w:p>
+    <w:p>
+      <w:pPr>
         <w:rPr>
           <w:rFonts w:ascii="Arial" w:hAnsi="Arial" w:cs="Arial"/>
           <w:sz w:val="44"/>
           <w:szCs w:val="44"/>
         </w:rPr>
-        <w:t>Yadira Fleitas Toranzo</w:t>
-      </w:r>
-    </w:p>
-    <w:p>
-      <w:pPr>
+      </w:pPr>
+      <w:r>
+        <w:rPr>
+          <w:rFonts w:ascii="Arial" w:hAnsi="Arial" w:cs="Arial"/>
+          <w:sz w:val="44"/>
+          <w:szCs w:val="44"/>
+        </w:rPr>
+        <w:t>zS22019636</w:t>
+      </w:r>
+    </w:p>
+    <w:p>
+      <w:pPr>
+        <w:rPr>
+          <w:rFonts w:ascii="Arial" w:hAnsi="Arial" w:cs="Arial"/>
+          <w:sz w:val="44"/>
+          <w:szCs w:val="44"/>
+        </w:rPr>
+      </w:pPr>
+      <w:r>
+        <w:rPr>
+          <w:rFonts w:ascii="Arial" w:hAnsi="Arial" w:cs="Arial"/>
+          <w:sz w:val="44"/>
+          <w:szCs w:val="44"/>
+        </w:rPr>
+        <w:t>zS22002241</w:t>
+      </w:r>
+    </w:p>
+    <w:p>
+      <w:pPr>
+        <w:rPr>
+          <w:rFonts w:ascii="Arial" w:hAnsi="Arial" w:cs="Arial"/>
+          <w:sz w:val="44"/>
+          <w:szCs w:val="44"/>
+        </w:rPr>
+      </w:pPr>
+      <w:r>
         <w:rPr>
           <w:rFonts w:ascii="Arial" w:hAnsi="Arial" w:cs="Arial"/>
           <w:b/>
@@ -268,6 +225,32 @@
           <w:sz w:val="44"/>
           <w:szCs w:val="44"/>
         </w:rPr>
+        <w:t>Experiencia Educativa:</w:t>
+      </w:r>
+      <w:r>
+        <w:rPr>
+          <w:rFonts w:ascii="Arial" w:hAnsi="Arial" w:cs="Arial"/>
+          <w:sz w:val="44"/>
+          <w:szCs w:val="44"/>
+        </w:rPr>
+        <w:t xml:space="preserve"> </w:t>
+      </w:r>
+      <w:r>
+        <w:rPr>
+          <w:rFonts w:ascii="Arial" w:hAnsi="Arial" w:cs="Arial"/>
+          <w:sz w:val="44"/>
+          <w:szCs w:val="44"/>
+        </w:rPr>
+        <w:t>Ingeniería de Software</w:t>
+      </w:r>
+    </w:p>
+    <w:p>
+      <w:pPr>
+        <w:rPr>
+          <w:rFonts w:ascii="Arial" w:hAnsi="Arial" w:cs="Arial"/>
+          <w:sz w:val="44"/>
+          <w:szCs w:val="44"/>
+        </w:rPr>
       </w:pPr>
       <w:r>
         <w:rPr>
@@ -277,7 +260,23 @@
           <w:sz w:val="44"/>
           <w:szCs w:val="44"/>
         </w:rPr>
-        <w:t>Proyecto: Videojuego Runner</w:t>
+        <w:t>Docente Asesor:</w:t>
+      </w:r>
+      <w:r>
+        <w:rPr>
+          <w:rFonts w:ascii="Arial" w:hAnsi="Arial" w:cs="Arial"/>
+          <w:sz w:val="44"/>
+          <w:szCs w:val="44"/>
+        </w:rPr>
+        <w:t xml:space="preserve"> </w:t>
+      </w:r>
+      <w:r>
+        <w:rPr>
+          <w:rFonts w:ascii="Arial" w:hAnsi="Arial" w:cs="Arial"/>
+          <w:sz w:val="44"/>
+          <w:szCs w:val="44"/>
+        </w:rPr>
+        <w:t>Yadira Fleitas Toranzo</w:t>
       </w:r>
     </w:p>
     <w:p>
@@ -290,9 +289,7 @@
           <w:szCs w:val="44"/>
         </w:rPr>
       </w:pPr>
-    </w:p>
-    <w:p>
-      <w:pPr>
+      <w:r>
         <w:rPr>
           <w:rFonts w:ascii="Arial" w:hAnsi="Arial" w:cs="Arial"/>
           <w:b/>
@@ -300,6 +297,29 @@
           <w:sz w:val="44"/>
           <w:szCs w:val="44"/>
         </w:rPr>
+        <w:t>Proyecto: Videojuego Runner</w:t>
+      </w:r>
+    </w:p>
+    <w:p>
+      <w:pPr>
+        <w:rPr>
+          <w:rFonts w:ascii="Arial" w:hAnsi="Arial" w:cs="Arial"/>
+          <w:b/>
+          <w:bCs/>
+          <w:sz w:val="44"/>
+          <w:szCs w:val="44"/>
+        </w:rPr>
+      </w:pPr>
+    </w:p>
+    <w:p>
+      <w:pPr>
+        <w:rPr>
+          <w:rFonts w:ascii="Arial" w:hAnsi="Arial" w:cs="Arial"/>
+          <w:b/>
+          <w:bCs/>
+          <w:sz w:val="44"/>
+          <w:szCs w:val="44"/>
+        </w:rPr>
       </w:pPr>
     </w:p>
     <w:p>
@@ -354,7 +374,14 @@
           <w:b/>
           <w:bCs/>
         </w:rPr>
-        <w:t xml:space="preserve">Alán Osmar Peña Polo: </w:t>
+        <w:t>Alán Osmar Peña Polo</w:t>
+      </w:r>
+      <w:r>
+        <w:rPr>
+          <w:b/>
+          <w:bCs/>
+        </w:rPr>
+        <w:t xml:space="preserve">: </w:t>
       </w:r>
       <w:proofErr w:type="spellStart"/>
       <w:r>
@@ -516,7 +543,14 @@
           <w:b/>
           <w:bCs/>
         </w:rPr>
-        <w:t xml:space="preserve">Jorge Samuel Solano Dorantes: Scrum </w:t>
+        <w:t>Jorge Samuel Solano Dorantes</w:t>
+      </w:r>
+      <w:r>
+        <w:rPr>
+          <w:b/>
+          <w:bCs/>
+        </w:rPr>
+        <w:t xml:space="preserve">: Scrum </w:t>
       </w:r>
       <w:proofErr w:type="gramStart"/>
       <w:r>
@@ -3129,7 +3163,13 @@
         <w:ind w:left="336"/>
       </w:pPr>
       <w:r>
-        <w:t xml:space="preserve">Establecer la comunicación base entre el microcontrolador PIC16F877A y la   interfaz web, permitiendo el envío de configuraciones JSON básicas y la carga de </w:t>
+        <w:t xml:space="preserve">Establecer la comunicación base entre el microcontrolador PIC16F877A y la </w:t>
+      </w:r>
+      <w:r>
+        <w:t xml:space="preserve">  </w:t>
+      </w:r>
+      <w:r>
+        <w:t xml:space="preserve">interfaz web, permitiendo el envío de configuraciones JSON básicas y la carga de </w:t>
       </w:r>
       <w:proofErr w:type="spellStart"/>
       <w:r>
@@ -3451,7 +3491,10 @@
     <w:p/>
     <w:p>
       <w:r>
-        <w:t xml:space="preserve">       Acuerdos del equipo:</w:t>
+        <w:t xml:space="preserve">       </w:t>
+      </w:r>
+      <w:r>
+        <w:t>Acuerdos del equipo:</w:t>
       </w:r>
     </w:p>
     <w:p>
@@ -3763,7 +3806,10 @@
               <w:jc w:val="center"/>
             </w:pPr>
             <w:r>
-              <w:t>Instalar y verificar herramientas de desarrollo embe</w:t>
+              <w:t xml:space="preserve">Instalar y verificar herramientas de desarrollo </w:t>
+            </w:r>
+            <w:r>
+              <w:t>embe</w:t>
             </w:r>
             <w:r>
               <w:t>bido</w:t>
@@ -4181,7 +4227,10 @@
               <w:jc w:val="center"/>
             </w:pPr>
             <w:r>
-              <w:t>T2.1</w:t>
+              <w:t>T</w:t>
+            </w:r>
+            <w:r>
+              <w:t>2.1</w:t>
             </w:r>
           </w:p>
         </w:tc>
@@ -4239,7 +4288,10 @@
               <w:jc w:val="center"/>
             </w:pPr>
             <w:r>
-              <w:t>2h</w:t>
+              <w:t>2</w:t>
+            </w:r>
+            <w:r>
+              <w:t>h</w:t>
             </w:r>
           </w:p>
         </w:tc>
@@ -4277,7 +4329,10 @@
               <w:jc w:val="center"/>
             </w:pPr>
             <w:r>
-              <w:t>T2.2</w:t>
+              <w:t>T</w:t>
+            </w:r>
+            <w:r>
+              <w:t>2.2</w:t>
             </w:r>
           </w:p>
         </w:tc>
@@ -4322,7 +4377,10 @@
               <w:jc w:val="center"/>
             </w:pPr>
             <w:r>
-              <w:t>2h</w:t>
+              <w:t>2</w:t>
+            </w:r>
+            <w:r>
+              <w:t>h</w:t>
             </w:r>
           </w:p>
         </w:tc>
@@ -4336,13 +4394,7 @@
               <w:jc w:val="center"/>
             </w:pPr>
             <w:r>
-              <w:t xml:space="preserve">Buffer circular de </w:t>
-            </w:r>
-            <w:r>
-              <w:t>64</w:t>
-            </w:r>
-            <w:r>
-              <w:t xml:space="preserve"> bytes para recibir JSON</w:t>
+              <w:t>Buffer circular de 256 bytes para recibir JSON</w:t>
             </w:r>
           </w:p>
         </w:tc>
@@ -4361,7 +4413,13 @@
               <w:jc w:val="center"/>
             </w:pPr>
             <w:r>
-              <w:t>T2.3</w:t>
+              <w:t>T</w:t>
+            </w:r>
+            <w:r>
+              <w:t>2</w:t>
+            </w:r>
+            <w:r>
+              <w:t>.3</w:t>
             </w:r>
           </w:p>
         </w:tc>
@@ -4419,7 +4477,10 @@
               <w:jc w:val="center"/>
             </w:pPr>
             <w:r>
-              <w:t>4h</w:t>
+              <w:t>4</w:t>
+            </w:r>
+            <w:r>
+              <w:t>h</w:t>
             </w:r>
           </w:p>
         </w:tc>
@@ -4473,7 +4534,13 @@
               <w:jc w:val="center"/>
             </w:pPr>
             <w:r>
-              <w:t>T2.4</w:t>
+              <w:t>T</w:t>
+            </w:r>
+            <w:r>
+              <w:t>2</w:t>
+            </w:r>
+            <w:r>
+              <w:t>.4</w:t>
             </w:r>
           </w:p>
         </w:tc>
@@ -4523,7 +4590,10 @@
               <w:jc w:val="center"/>
             </w:pPr>
             <w:r>
-              <w:t>4h</w:t>
+              <w:t>4</w:t>
+            </w:r>
+            <w:r>
+              <w:t>h</w:t>
             </w:r>
           </w:p>
         </w:tc>
@@ -4569,7 +4639,13 @@
               <w:jc w:val="center"/>
             </w:pPr>
             <w:r>
-              <w:t>T2.5</w:t>
+              <w:t>T</w:t>
+            </w:r>
+            <w:r>
+              <w:t>2</w:t>
+            </w:r>
+            <w:r>
+              <w:t>.5</w:t>
             </w:r>
           </w:p>
         </w:tc>
@@ -4611,7 +4687,10 @@
               <w:jc w:val="center"/>
             </w:pPr>
             <w:r>
-              <w:t>1h</w:t>
+              <w:t>1</w:t>
+            </w:r>
+            <w:r>
+              <w:t>h</w:t>
             </w:r>
           </w:p>
         </w:tc>
@@ -4760,7 +4839,13 @@
               <w:jc w:val="center"/>
             </w:pPr>
             <w:r>
-              <w:t>T3.1</w:t>
+              <w:t>T</w:t>
+            </w:r>
+            <w:r>
+              <w:t>3</w:t>
+            </w:r>
+            <w:r>
+              <w:t>.1</w:t>
             </w:r>
           </w:p>
         </w:tc>
@@ -4843,7 +4928,13 @@
               <w:jc w:val="center"/>
             </w:pPr>
             <w:r>
-              <w:t>T3.2</w:t>
+              <w:t>T</w:t>
+            </w:r>
+            <w:r>
+              <w:t>3</w:t>
+            </w:r>
+            <w:r>
+              <w:t>.2</w:t>
             </w:r>
           </w:p>
         </w:tc>
@@ -4926,7 +5017,13 @@
               <w:jc w:val="center"/>
             </w:pPr>
             <w:r>
-              <w:t>T3.3</w:t>
+              <w:t>T</w:t>
+            </w:r>
+            <w:r>
+              <w:t>3</w:t>
+            </w:r>
+            <w:r>
+              <w:t>.3</w:t>
             </w:r>
           </w:p>
         </w:tc>
@@ -5020,7 +5117,13 @@
               <w:jc w:val="center"/>
             </w:pPr>
             <w:r>
-              <w:t>T3.4</w:t>
+              <w:t>T</w:t>
+            </w:r>
+            <w:r>
+              <w:t>3</w:t>
+            </w:r>
+            <w:r>
+              <w:t>.4</w:t>
             </w:r>
           </w:p>
         </w:tc>
@@ -5123,7 +5226,13 @@
               <w:jc w:val="center"/>
             </w:pPr>
             <w:r>
-              <w:t>T3.5</w:t>
+              <w:t>T</w:t>
+            </w:r>
+            <w:r>
+              <w:t>3</w:t>
+            </w:r>
+            <w:r>
+              <w:t>.5</w:t>
             </w:r>
           </w:p>
         </w:tc>
@@ -5584,7 +5693,1434 @@
       </w:tr>
     </w:tbl>
     <w:p/>
+    <w:p>
+      <w:pPr>
+        <w:rPr>
+          <w:i/>
+          <w:iCs/>
+        </w:rPr>
+      </w:pPr>
+    </w:p>
+    <w:p>
+      <w:pPr>
+        <w:rPr>
+          <w:i/>
+          <w:iCs/>
+        </w:rPr>
+      </w:pPr>
+      <w:r>
+        <w:rPr>
+          <w:i/>
+          <w:iCs/>
+        </w:rPr>
+        <w:t>SPRINT REVIEW</w:t>
+      </w:r>
+    </w:p>
+    <w:p>
+      <w:pPr>
+        <w:rPr>
+          <w:i/>
+          <w:iCs/>
+        </w:rPr>
+      </w:pPr>
+    </w:p>
+    <w:p>
+      <w:pPr>
+        <w:rPr>
+          <w:u w:val="single"/>
+        </w:rPr>
+      </w:pPr>
+      <w:r>
+        <w:rPr>
+          <w:u w:val="single"/>
+        </w:rPr>
+        <w:t>Historias Completadas</w:t>
+      </w:r>
+    </w:p>
+    <w:p>
+      <w:pPr>
+        <w:rPr>
+          <w:u w:val="single"/>
+        </w:rPr>
+      </w:pPr>
+    </w:p>
+    <w:p>
+      <w:r>
+        <w:t>HU-01: Comunicación PIC-PC - COMPLETADA</w:t>
+      </w:r>
+    </w:p>
+    <w:p>
+      <w:r>
+        <w:t>Estado: 100% Completada</w:t>
+      </w:r>
+    </w:p>
+    <w:p>
+      <w:proofErr w:type="spellStart"/>
+      <w:r>
+        <w:t>Story</w:t>
+      </w:r>
+      <w:proofErr w:type="spellEnd"/>
+      <w:r>
+        <w:t xml:space="preserve"> </w:t>
+      </w:r>
+      <w:proofErr w:type="spellStart"/>
+      <w:r>
+        <w:t>Points</w:t>
+      </w:r>
+      <w:proofErr w:type="spellEnd"/>
+      <w:r>
+        <w:t>: 8 (Estimado) / 8 (Real)</w:t>
+      </w:r>
+    </w:p>
     <w:p/>
+    <w:p>
+      <w:r>
+        <w:t>Criterios de aceptación cumplidos:</w:t>
+      </w:r>
+    </w:p>
+    <w:p>
+      <w:pPr>
+        <w:pStyle w:val="Prrafodelista"/>
+        <w:numPr>
+          <w:ilvl w:val="0"/>
+          <w:numId w:val="22"/>
+        </w:numPr>
+      </w:pPr>
+      <w:r>
+        <w:t>El PIC puede recibir JSON de hasta 200 bytes sin pérdida de datos</w:t>
+      </w:r>
+    </w:p>
+    <w:p>
+      <w:pPr>
+        <w:pStyle w:val="Prrafodelista"/>
+        <w:numPr>
+          <w:ilvl w:val="0"/>
+          <w:numId w:val="22"/>
+        </w:numPr>
+      </w:pPr>
+      <w:r>
+        <w:t>El PIC puede enviar telemetría en formato JSON a la PC</w:t>
+      </w:r>
+    </w:p>
+    <w:p>
+      <w:pPr>
+        <w:pStyle w:val="Prrafodelista"/>
+        <w:numPr>
+          <w:ilvl w:val="0"/>
+          <w:numId w:val="22"/>
+        </w:numPr>
+      </w:pPr>
+      <w:r>
+        <w:t>La comunicación es estable a 9600 baudios</w:t>
+      </w:r>
+    </w:p>
+    <w:p/>
+    <w:p>
+      <w:r>
+        <w:t xml:space="preserve">HU-02: </w:t>
+      </w:r>
+      <w:proofErr w:type="spellStart"/>
+      <w:r>
+        <w:t>Parser</w:t>
+      </w:r>
+      <w:proofErr w:type="spellEnd"/>
+      <w:r>
+        <w:t xml:space="preserve"> JSON en PIC - COMPLETADA</w:t>
+      </w:r>
+    </w:p>
+    <w:p>
+      <w:r>
+        <w:t>Estado: 100% Completada</w:t>
+      </w:r>
+    </w:p>
+    <w:p>
+      <w:proofErr w:type="spellStart"/>
+      <w:r>
+        <w:t>Story</w:t>
+      </w:r>
+      <w:proofErr w:type="spellEnd"/>
+      <w:r>
+        <w:t xml:space="preserve"> </w:t>
+      </w:r>
+      <w:proofErr w:type="spellStart"/>
+      <w:r>
+        <w:t>Points</w:t>
+      </w:r>
+      <w:proofErr w:type="spellEnd"/>
+      <w:r>
+        <w:t>: 8 (Estimado) / 9 (Real)</w:t>
+      </w:r>
+    </w:p>
+    <w:p/>
+    <w:p>
+      <w:r>
+        <w:t>Criterios de aceptación cumplidos:</w:t>
+      </w:r>
+    </w:p>
+    <w:p>
+      <w:pPr>
+        <w:pStyle w:val="Prrafodelista"/>
+        <w:numPr>
+          <w:ilvl w:val="0"/>
+          <w:numId w:val="23"/>
+        </w:numPr>
+      </w:pPr>
+      <w:proofErr w:type="spellStart"/>
+      <w:r>
+        <w:t>Parser</w:t>
+      </w:r>
+      <w:proofErr w:type="spellEnd"/>
+      <w:r>
+        <w:t xml:space="preserve"> extrae personaje </w:t>
+      </w:r>
+      <w:proofErr w:type="spellStart"/>
+      <w:r>
+        <w:t>custom</w:t>
+      </w:r>
+      <w:proofErr w:type="spellEnd"/>
+      <w:r>
+        <w:t xml:space="preserve"> (8 bytes de datos)</w:t>
+      </w:r>
+    </w:p>
+    <w:p/>
+    <w:p/>
+    <w:p>
+      <w:pPr>
+        <w:pStyle w:val="Prrafodelista"/>
+        <w:numPr>
+          <w:ilvl w:val="0"/>
+          <w:numId w:val="23"/>
+        </w:numPr>
+      </w:pPr>
+      <w:proofErr w:type="spellStart"/>
+      <w:r>
+        <w:t>Parser</w:t>
+      </w:r>
+      <w:proofErr w:type="spellEnd"/>
+      <w:r>
+        <w:t xml:space="preserve"> extrae obstáculo </w:t>
+      </w:r>
+      <w:proofErr w:type="spellStart"/>
+      <w:r>
+        <w:t>custom</w:t>
+      </w:r>
+      <w:proofErr w:type="spellEnd"/>
+      <w:r>
+        <w:t xml:space="preserve"> (8 bytes de datos)</w:t>
+      </w:r>
+    </w:p>
+    <w:p>
+      <w:pPr>
+        <w:pStyle w:val="Prrafodelista"/>
+        <w:numPr>
+          <w:ilvl w:val="0"/>
+          <w:numId w:val="23"/>
+        </w:numPr>
+      </w:pPr>
+      <w:proofErr w:type="spellStart"/>
+      <w:r>
+        <w:t>Parser</w:t>
+      </w:r>
+      <w:proofErr w:type="spellEnd"/>
+      <w:r>
+        <w:t xml:space="preserve"> extrae tipo de meta (tiempo o cantidad) - NO IMPLEMENTADO (fuera de alcance de Sprint 1)</w:t>
+      </w:r>
+    </w:p>
+    <w:p>
+      <w:pPr>
+        <w:pStyle w:val="Prrafodelista"/>
+        <w:numPr>
+          <w:ilvl w:val="0"/>
+          <w:numId w:val="23"/>
+        </w:numPr>
+      </w:pPr>
+      <w:r>
+        <w:t xml:space="preserve">Uso de memoria RAM ≤ 150 bytes para </w:t>
+      </w:r>
+      <w:proofErr w:type="spellStart"/>
+      <w:r>
+        <w:t>parser</w:t>
+      </w:r>
+      <w:proofErr w:type="spellEnd"/>
+    </w:p>
+    <w:p/>
+    <w:p>
+      <w:r>
+        <w:t>HU-03: Editor de Personajes en Web - COMPLETADA</w:t>
+      </w:r>
+    </w:p>
+    <w:p>
+      <w:r>
+        <w:t>Estado: 100% Completada</w:t>
+      </w:r>
+    </w:p>
+    <w:p>
+      <w:proofErr w:type="spellStart"/>
+      <w:r>
+        <w:t>Story</w:t>
+      </w:r>
+      <w:proofErr w:type="spellEnd"/>
+      <w:r>
+        <w:t xml:space="preserve"> </w:t>
+      </w:r>
+      <w:proofErr w:type="spellStart"/>
+      <w:r>
+        <w:t>Points</w:t>
+      </w:r>
+      <w:proofErr w:type="spellEnd"/>
+      <w:r>
+        <w:t>: 5 (Estimado) / 5 (Real)</w:t>
+      </w:r>
+    </w:p>
+    <w:p/>
+    <w:p>
+      <w:r>
+        <w:t>Criterios de aceptación cumplidos:</w:t>
+      </w:r>
+    </w:p>
+    <w:p>
+      <w:pPr>
+        <w:pStyle w:val="Prrafodelista"/>
+        <w:numPr>
+          <w:ilvl w:val="0"/>
+          <w:numId w:val="24"/>
+        </w:numPr>
+      </w:pPr>
+      <w:r>
+        <w:t xml:space="preserve">Interfaz gráfica de matriz 5x8 con </w:t>
+      </w:r>
+      <w:proofErr w:type="spellStart"/>
+      <w:r>
+        <w:t>toggle</w:t>
+      </w:r>
+      <w:proofErr w:type="spellEnd"/>
+      <w:r>
+        <w:t xml:space="preserve"> de píxeles</w:t>
+      </w:r>
+    </w:p>
+    <w:p>
+      <w:pPr>
+        <w:pStyle w:val="Prrafodelista"/>
+        <w:numPr>
+          <w:ilvl w:val="0"/>
+          <w:numId w:val="24"/>
+        </w:numPr>
+      </w:pPr>
+      <w:r>
+        <w:t>Vista previa en tiempo real del personaje</w:t>
+      </w:r>
+    </w:p>
+    <w:p>
+      <w:pPr>
+        <w:pStyle w:val="Prrafodelista"/>
+        <w:numPr>
+          <w:ilvl w:val="0"/>
+          <w:numId w:val="24"/>
+        </w:numPr>
+      </w:pPr>
+      <w:r>
+        <w:t>Generación automática del array de 8 bytes</w:t>
+      </w:r>
+    </w:p>
+    <w:p>
+      <w:pPr>
+        <w:pStyle w:val="Prrafodelista"/>
+        <w:numPr>
+          <w:ilvl w:val="0"/>
+          <w:numId w:val="24"/>
+        </w:numPr>
+      </w:pPr>
+      <w:r>
+        <w:t>Validación de que no todos los píxeles estén vacíos</w:t>
+      </w:r>
+    </w:p>
+    <w:p/>
+    <w:p>
+      <w:pPr>
+        <w:rPr>
+          <w:u w:val="single"/>
+        </w:rPr>
+      </w:pPr>
+      <w:r>
+        <w:rPr>
+          <w:u w:val="single"/>
+        </w:rPr>
+        <w:t>Comparación: Planeado vs. Logrado</w:t>
+      </w:r>
+    </w:p>
+    <w:tbl>
+      <w:tblPr>
+        <w:tblStyle w:val="Tablaconcuadrcula"/>
+        <w:tblW w:w="0" w:type="auto"/>
+        <w:jc w:val="center"/>
+        <w:tblLook w:val="04A0" w:firstRow="1" w:lastRow="0" w:firstColumn="1" w:lastColumn="0" w:noHBand="0" w:noVBand="1"/>
+      </w:tblPr>
+      <w:tblGrid>
+        <w:gridCol w:w="2207"/>
+        <w:gridCol w:w="2207"/>
+        <w:gridCol w:w="2207"/>
+        <w:gridCol w:w="2207"/>
+      </w:tblGrid>
+      <w:tr>
+        <w:trPr>
+          <w:jc w:val="center"/>
+        </w:trPr>
+        <w:tc>
+          <w:tcPr>
+            <w:tcW w:w="2207" w:type="dxa"/>
+            <w:vAlign w:val="center"/>
+          </w:tcPr>
+          <w:p>
+            <w:pPr>
+              <w:jc w:val="center"/>
+            </w:pPr>
+            <w:r>
+              <w:t>METRICA</w:t>
+            </w:r>
+          </w:p>
+        </w:tc>
+        <w:tc>
+          <w:tcPr>
+            <w:tcW w:w="2207" w:type="dxa"/>
+            <w:vAlign w:val="center"/>
+          </w:tcPr>
+          <w:p>
+            <w:pPr>
+              <w:jc w:val="center"/>
+            </w:pPr>
+            <w:r>
+              <w:t>PLANEADO</w:t>
+            </w:r>
+          </w:p>
+        </w:tc>
+        <w:tc>
+          <w:tcPr>
+            <w:tcW w:w="2207" w:type="dxa"/>
+            <w:vAlign w:val="center"/>
+          </w:tcPr>
+          <w:p>
+            <w:pPr>
+              <w:jc w:val="center"/>
+            </w:pPr>
+            <w:r>
+              <w:t>LOGRADO</w:t>
+            </w:r>
+          </w:p>
+        </w:tc>
+        <w:tc>
+          <w:tcPr>
+            <w:tcW w:w="2207" w:type="dxa"/>
+            <w:vAlign w:val="center"/>
+          </w:tcPr>
+          <w:p>
+            <w:pPr>
+              <w:jc w:val="center"/>
+            </w:pPr>
+            <w:r>
+              <w:t>VARIACION</w:t>
+            </w:r>
+          </w:p>
+        </w:tc>
+      </w:tr>
+      <w:tr>
+        <w:trPr>
+          <w:jc w:val="center"/>
+        </w:trPr>
+        <w:tc>
+          <w:tcPr>
+            <w:tcW w:w="2207" w:type="dxa"/>
+            <w:vAlign w:val="center"/>
+          </w:tcPr>
+          <w:p>
+            <w:pPr>
+              <w:jc w:val="center"/>
+            </w:pPr>
+            <w:proofErr w:type="spellStart"/>
+            <w:r>
+              <w:t>Story</w:t>
+            </w:r>
+            <w:proofErr w:type="spellEnd"/>
+            <w:r>
+              <w:t xml:space="preserve"> Points comprometidos</w:t>
+            </w:r>
+          </w:p>
+        </w:tc>
+        <w:tc>
+          <w:tcPr>
+            <w:tcW w:w="2207" w:type="dxa"/>
+            <w:vAlign w:val="center"/>
+          </w:tcPr>
+          <w:p>
+            <w:pPr>
+              <w:jc w:val="center"/>
+            </w:pPr>
+            <w:r>
+              <w:t>21</w:t>
+            </w:r>
+          </w:p>
+        </w:tc>
+        <w:tc>
+          <w:tcPr>
+            <w:tcW w:w="2207" w:type="dxa"/>
+            <w:vAlign w:val="center"/>
+          </w:tcPr>
+          <w:p>
+            <w:pPr>
+              <w:jc w:val="center"/>
+            </w:pPr>
+            <w:r>
+              <w:t>21</w:t>
+            </w:r>
+          </w:p>
+        </w:tc>
+        <w:tc>
+          <w:tcPr>
+            <w:tcW w:w="2207" w:type="dxa"/>
+            <w:vAlign w:val="center"/>
+          </w:tcPr>
+          <w:p>
+            <w:pPr>
+              <w:jc w:val="center"/>
+            </w:pPr>
+            <w:r>
+              <w:t>0%</w:t>
+            </w:r>
+          </w:p>
+        </w:tc>
+      </w:tr>
+      <w:tr>
+        <w:trPr>
+          <w:jc w:val="center"/>
+        </w:trPr>
+        <w:tc>
+          <w:tcPr>
+            <w:tcW w:w="2207" w:type="dxa"/>
+            <w:vAlign w:val="center"/>
+          </w:tcPr>
+          <w:p>
+            <w:pPr>
+              <w:jc w:val="center"/>
+            </w:pPr>
+            <w:proofErr w:type="spellStart"/>
+            <w:r>
+              <w:t>S</w:t>
+            </w:r>
+            <w:r>
+              <w:t>tory</w:t>
+            </w:r>
+            <w:proofErr w:type="spellEnd"/>
+            <w:r>
+              <w:t xml:space="preserve"> Points completados</w:t>
+            </w:r>
+          </w:p>
+        </w:tc>
+        <w:tc>
+          <w:tcPr>
+            <w:tcW w:w="2207" w:type="dxa"/>
+            <w:vAlign w:val="center"/>
+          </w:tcPr>
+          <w:p>
+            <w:pPr>
+              <w:jc w:val="center"/>
+            </w:pPr>
+            <w:r>
+              <w:t>21</w:t>
+            </w:r>
+          </w:p>
+        </w:tc>
+        <w:tc>
+          <w:tcPr>
+            <w:tcW w:w="2207" w:type="dxa"/>
+            <w:vAlign w:val="center"/>
+          </w:tcPr>
+          <w:p>
+            <w:pPr>
+              <w:jc w:val="center"/>
+            </w:pPr>
+            <w:r>
+              <w:t>21</w:t>
+            </w:r>
+          </w:p>
+        </w:tc>
+        <w:tc>
+          <w:tcPr>
+            <w:tcW w:w="2207" w:type="dxa"/>
+            <w:vAlign w:val="center"/>
+          </w:tcPr>
+          <w:p>
+            <w:pPr>
+              <w:jc w:val="center"/>
+            </w:pPr>
+            <w:r>
+              <w:t>100%</w:t>
+            </w:r>
+          </w:p>
+        </w:tc>
+      </w:tr>
+      <w:tr>
+        <w:trPr>
+          <w:jc w:val="center"/>
+        </w:trPr>
+        <w:tc>
+          <w:tcPr>
+            <w:tcW w:w="2207" w:type="dxa"/>
+            <w:vAlign w:val="center"/>
+          </w:tcPr>
+          <w:p>
+            <w:pPr>
+              <w:jc w:val="center"/>
+            </w:pPr>
+            <w:r>
+              <w:t>Historias de Usuario</w:t>
+            </w:r>
+          </w:p>
+        </w:tc>
+        <w:tc>
+          <w:tcPr>
+            <w:tcW w:w="2207" w:type="dxa"/>
+            <w:vAlign w:val="center"/>
+          </w:tcPr>
+          <w:p>
+            <w:pPr>
+              <w:jc w:val="center"/>
+            </w:pPr>
+            <w:r>
+              <w:t>3</w:t>
+            </w:r>
+          </w:p>
+        </w:tc>
+        <w:tc>
+          <w:tcPr>
+            <w:tcW w:w="2207" w:type="dxa"/>
+            <w:vAlign w:val="center"/>
+          </w:tcPr>
+          <w:p>
+            <w:pPr>
+              <w:jc w:val="center"/>
+            </w:pPr>
+            <w:r>
+              <w:t>3</w:t>
+            </w:r>
+          </w:p>
+        </w:tc>
+        <w:tc>
+          <w:tcPr>
+            <w:tcW w:w="2207" w:type="dxa"/>
+            <w:vAlign w:val="center"/>
+          </w:tcPr>
+          <w:p>
+            <w:pPr>
+              <w:jc w:val="center"/>
+            </w:pPr>
+            <w:r>
+              <w:t>100%</w:t>
+            </w:r>
+          </w:p>
+        </w:tc>
+      </w:tr>
+      <w:tr>
+        <w:trPr>
+          <w:jc w:val="center"/>
+        </w:trPr>
+        <w:tc>
+          <w:tcPr>
+            <w:tcW w:w="2207" w:type="dxa"/>
+            <w:vAlign w:val="center"/>
+          </w:tcPr>
+          <w:p>
+            <w:pPr>
+              <w:jc w:val="center"/>
+            </w:pPr>
+            <w:r>
+              <w:t>Tareas del Sprint Backlog</w:t>
+            </w:r>
+          </w:p>
+        </w:tc>
+        <w:tc>
+          <w:tcPr>
+            <w:tcW w:w="2207" w:type="dxa"/>
+            <w:vAlign w:val="center"/>
+          </w:tcPr>
+          <w:p>
+            <w:pPr>
+              <w:jc w:val="center"/>
+            </w:pPr>
+            <w:r>
+              <w:t>16</w:t>
+            </w:r>
+          </w:p>
+        </w:tc>
+        <w:tc>
+          <w:tcPr>
+            <w:tcW w:w="2207" w:type="dxa"/>
+            <w:vAlign w:val="center"/>
+          </w:tcPr>
+          <w:p>
+            <w:pPr>
+              <w:jc w:val="center"/>
+            </w:pPr>
+            <w:r>
+              <w:t>16</w:t>
+            </w:r>
+          </w:p>
+        </w:tc>
+        <w:tc>
+          <w:tcPr>
+            <w:tcW w:w="2207" w:type="dxa"/>
+            <w:vAlign w:val="center"/>
+          </w:tcPr>
+          <w:p>
+            <w:pPr>
+              <w:jc w:val="center"/>
+            </w:pPr>
+            <w:r>
+              <w:t>100%</w:t>
+            </w:r>
+          </w:p>
+        </w:tc>
+      </w:tr>
+      <w:tr>
+        <w:trPr>
+          <w:jc w:val="center"/>
+        </w:trPr>
+        <w:tc>
+          <w:tcPr>
+            <w:tcW w:w="2207" w:type="dxa"/>
+            <w:vAlign w:val="center"/>
+          </w:tcPr>
+          <w:p>
+            <w:pPr>
+              <w:jc w:val="center"/>
+            </w:pPr>
+            <w:r>
+              <w:t>Horas estimadas</w:t>
+            </w:r>
+          </w:p>
+        </w:tc>
+        <w:tc>
+          <w:tcPr>
+            <w:tcW w:w="2207" w:type="dxa"/>
+            <w:vAlign w:val="center"/>
+          </w:tcPr>
+          <w:p>
+            <w:pPr>
+              <w:jc w:val="center"/>
+            </w:pPr>
+            <w:r>
+              <w:t>~33h</w:t>
+            </w:r>
+          </w:p>
+        </w:tc>
+        <w:tc>
+          <w:tcPr>
+            <w:tcW w:w="2207" w:type="dxa"/>
+            <w:vAlign w:val="center"/>
+          </w:tcPr>
+          <w:p>
+            <w:pPr>
+              <w:jc w:val="center"/>
+            </w:pPr>
+            <w:r>
+              <w:t>~35h</w:t>
+            </w:r>
+          </w:p>
+        </w:tc>
+        <w:tc>
+          <w:tcPr>
+            <w:tcW w:w="2207" w:type="dxa"/>
+            <w:vAlign w:val="center"/>
+          </w:tcPr>
+          <w:p>
+            <w:pPr>
+              <w:jc w:val="center"/>
+            </w:pPr>
+            <w:r>
+              <w:t>+6%</w:t>
+            </w:r>
+          </w:p>
+        </w:tc>
+      </w:tr>
+      <w:tr>
+        <w:trPr>
+          <w:jc w:val="center"/>
+        </w:trPr>
+        <w:tc>
+          <w:tcPr>
+            <w:tcW w:w="2207" w:type="dxa"/>
+            <w:vAlign w:val="center"/>
+          </w:tcPr>
+          <w:p>
+            <w:pPr>
+              <w:jc w:val="center"/>
+            </w:pPr>
+            <w:r>
+              <w:t>Impedimentos bloqueantes</w:t>
+            </w:r>
+          </w:p>
+        </w:tc>
+        <w:tc>
+          <w:tcPr>
+            <w:tcW w:w="2207" w:type="dxa"/>
+            <w:vAlign w:val="center"/>
+          </w:tcPr>
+          <w:p>
+            <w:pPr>
+              <w:jc w:val="center"/>
+            </w:pPr>
+            <w:r>
+              <w:t>0 esperados</w:t>
+            </w:r>
+          </w:p>
+        </w:tc>
+        <w:tc>
+          <w:tcPr>
+            <w:tcW w:w="2207" w:type="dxa"/>
+            <w:vAlign w:val="center"/>
+          </w:tcPr>
+          <w:p>
+            <w:pPr>
+              <w:jc w:val="center"/>
+            </w:pPr>
+            <w:r>
+              <w:t>0 reales</w:t>
+            </w:r>
+          </w:p>
+        </w:tc>
+        <w:tc>
+          <w:tcPr>
+            <w:tcW w:w="2207" w:type="dxa"/>
+            <w:vAlign w:val="center"/>
+          </w:tcPr>
+          <w:p>
+            <w:pPr>
+              <w:jc w:val="center"/>
+            </w:pPr>
+          </w:p>
+        </w:tc>
+      </w:tr>
+    </w:tbl>
+    <w:p>
+      <w:pPr>
+        <w:rPr>
+          <w:u w:val="single"/>
+        </w:rPr>
+      </w:pPr>
+    </w:p>
+    <w:p>
+      <w:pPr>
+        <w:rPr>
+          <w:u w:val="single"/>
+        </w:rPr>
+      </w:pPr>
+    </w:p>
+    <w:p>
+      <w:pPr>
+        <w:rPr>
+          <w:u w:val="single"/>
+        </w:rPr>
+      </w:pPr>
+      <w:proofErr w:type="spellStart"/>
+      <w:r>
+        <w:rPr>
+          <w:u w:val="single"/>
+        </w:rPr>
+        <w:t>Feedback</w:t>
+      </w:r>
+      <w:proofErr w:type="spellEnd"/>
+      <w:r>
+        <w:rPr>
+          <w:u w:val="single"/>
+        </w:rPr>
+        <w:t xml:space="preserve"> del </w:t>
+      </w:r>
+      <w:proofErr w:type="spellStart"/>
+      <w:r>
+        <w:rPr>
+          <w:u w:val="single"/>
+        </w:rPr>
+        <w:t>Product</w:t>
+      </w:r>
+      <w:proofErr w:type="spellEnd"/>
+      <w:r>
+        <w:rPr>
+          <w:u w:val="single"/>
+        </w:rPr>
+        <w:t xml:space="preserve"> </w:t>
+      </w:r>
+      <w:proofErr w:type="spellStart"/>
+      <w:r>
+        <w:rPr>
+          <w:u w:val="single"/>
+        </w:rPr>
+        <w:t>Owner</w:t>
+      </w:r>
+      <w:proofErr w:type="spellEnd"/>
+      <w:r>
+        <w:rPr>
+          <w:u w:val="single"/>
+        </w:rPr>
+        <w:t xml:space="preserve"> (Alán Osmar Peña Polo)</w:t>
+      </w:r>
+    </w:p>
+    <w:p>
+      <w:pPr>
+        <w:rPr>
+          <w:u w:val="single"/>
+        </w:rPr>
+      </w:pPr>
+    </w:p>
+    <w:p>
+      <w:r>
+        <w:lastRenderedPageBreak/>
+        <w:t xml:space="preserve">Funcionalidad </w:t>
+      </w:r>
+      <w:proofErr w:type="spellStart"/>
+      <w:r>
+        <w:t>core</w:t>
+      </w:r>
+      <w:proofErr w:type="spellEnd"/>
+      <w:r>
+        <w:t xml:space="preserve"> completada exitosamente</w:t>
+      </w:r>
+    </w:p>
+    <w:p>
+      <w:r>
+        <w:t xml:space="preserve">El objetivo principal del sprint se logró completamente. Ahora tenemos una base sólida para construir el resto de las funcionalidades. La demostración fue impresionante, ver el personaje </w:t>
+      </w:r>
+      <w:proofErr w:type="spellStart"/>
+      <w:r>
+        <w:t>custom</w:t>
+      </w:r>
+      <w:proofErr w:type="spellEnd"/>
+      <w:r>
+        <w:t xml:space="preserve"> en el LCD físico fue muy satisfactorio.</w:t>
+      </w:r>
+    </w:p>
+    <w:p/>
+    <w:p>
+      <w:r>
+        <w:t>Calidad técnica sobresaliente</w:t>
+      </w:r>
+    </w:p>
+    <w:p>
+      <w:r>
+        <w:t xml:space="preserve">Me sorprendió gratamente la estabilidad de la comunicación serial. Las 50 pruebas consecutivas sin errores demuestran que la implementación es robusta. El </w:t>
+      </w:r>
+      <w:proofErr w:type="spellStart"/>
+      <w:r>
+        <w:t>parser</w:t>
+      </w:r>
+      <w:proofErr w:type="spellEnd"/>
+      <w:r>
+        <w:t xml:space="preserve"> optimizado que usa solo 138 bytes es un logro técnico importante considerando las limitaciones del PIC.</w:t>
+      </w:r>
+    </w:p>
+    <w:p/>
+    <w:p>
+      <w:r>
+        <w:t>Trabajo en equipo efectivo</w:t>
+      </w:r>
+    </w:p>
+    <w:p>
+      <w:r>
+        <w:t xml:space="preserve">La coordinación entre </w:t>
+      </w:r>
+      <w:proofErr w:type="spellStart"/>
+      <w:r>
+        <w:t>frontend</w:t>
+      </w:r>
+      <w:proofErr w:type="spellEnd"/>
+      <w:r>
+        <w:t>/</w:t>
+      </w:r>
+      <w:proofErr w:type="spellStart"/>
+      <w:r>
+        <w:t>backend</w:t>
+      </w:r>
+      <w:proofErr w:type="spellEnd"/>
+      <w:r>
+        <w:t xml:space="preserve"> y embe</w:t>
+      </w:r>
+      <w:r>
+        <w:t>bido</w:t>
+      </w:r>
+      <w:r>
+        <w:t xml:space="preserve"> fue excelente. La definición rápida del esquema JSON el Día 2 evitó problemas mayores. Ambos desarrolladores estuvieron sincronizados en todo momento.</w:t>
+      </w:r>
+    </w:p>
+    <w:p/>
+    <w:p>
+      <w:r>
+        <w:t>Interfaz de usuario intuitiva</w:t>
+      </w:r>
+    </w:p>
+    <w:p>
+      <w:r>
+        <w:t>El editor de personajes es muy fácil de usar. La vista previa en tiempo real es un detalle que mejora significativamente la experiencia del usuario. La validación de diseño vacío previene errores comunes.</w:t>
+      </w:r>
+    </w:p>
+    <w:p/>
+    <w:p>
+      <w:pPr>
+        <w:rPr>
+          <w:i/>
+          <w:iCs/>
+        </w:rPr>
+      </w:pPr>
+      <w:r>
+        <w:rPr>
+          <w:i/>
+          <w:iCs/>
+        </w:rPr>
+        <w:t>Sprint Retrospective</w:t>
+      </w:r>
+    </w:p>
+    <w:p>
+      <w:pPr>
+        <w:rPr>
+          <w:i/>
+          <w:iCs/>
+        </w:rPr>
+      </w:pPr>
+    </w:p>
+    <w:p>
+      <w:pPr>
+        <w:rPr>
+          <w:u w:val="single"/>
+        </w:rPr>
+      </w:pPr>
+      <w:r>
+        <w:rPr>
+          <w:u w:val="single"/>
+        </w:rPr>
+        <w:t>Que funciono</w:t>
+      </w:r>
+    </w:p>
+    <w:p>
+      <w:pPr>
+        <w:rPr>
+          <w:u w:val="single"/>
+        </w:rPr>
+      </w:pPr>
+    </w:p>
+    <w:p>
+      <w:r>
+        <w:t>1. Comunicación diaria efectiva</w:t>
+      </w:r>
+    </w:p>
+    <w:p>
+      <w:r>
+        <w:t>Descripción:</w:t>
+      </w:r>
+    </w:p>
+    <w:p>
+      <w:r>
+        <w:lastRenderedPageBreak/>
+        <w:t xml:space="preserve">Los </w:t>
+      </w:r>
+      <w:proofErr w:type="spellStart"/>
+      <w:r>
+        <w:t>Daily</w:t>
+      </w:r>
+      <w:proofErr w:type="spellEnd"/>
+      <w:r>
+        <w:t xml:space="preserve"> Scrums fueron concisos (12-15 minutos) y productivos. Ambos miembros del equipo se mantuvieron informados sobre el progreso y los impedimentos en tiempo real.</w:t>
+      </w:r>
+    </w:p>
+    <w:p/>
+    <w:p>
+      <w:r>
+        <w:t xml:space="preserve">2. </w:t>
+      </w:r>
+      <w:r>
+        <w:t xml:space="preserve">División de trabajo clara entre </w:t>
+      </w:r>
+      <w:proofErr w:type="spellStart"/>
+      <w:r>
+        <w:t>frontend</w:t>
+      </w:r>
+      <w:proofErr w:type="spellEnd"/>
+      <w:r>
+        <w:t>/</w:t>
+      </w:r>
+      <w:proofErr w:type="spellStart"/>
+      <w:r>
+        <w:t>backend</w:t>
+      </w:r>
+      <w:proofErr w:type="spellEnd"/>
+      <w:r>
+        <w:t xml:space="preserve"> y </w:t>
+      </w:r>
+      <w:proofErr w:type="spellStart"/>
+      <w:r>
+        <w:t>embedded</w:t>
+      </w:r>
+      <w:proofErr w:type="spellEnd"/>
+    </w:p>
+    <w:p>
+      <w:r>
+        <w:t>Descripción:</w:t>
+      </w:r>
+    </w:p>
+    <w:p>
+      <w:r>
+        <w:t>La separación de responsabilidades fue natural y eficiente. Cada persona trabajó en su dominio técnico sin crear dependencias bloqueantes.</w:t>
+      </w:r>
+    </w:p>
+    <w:p/>
+    <w:p>
+      <w:r>
+        <w:t>3. Priorización adecuada de las historias</w:t>
+      </w:r>
+    </w:p>
+    <w:p>
+      <w:r>
+        <w:t>Descripción:</w:t>
+      </w:r>
+    </w:p>
+    <w:p>
+      <w:r>
+        <w:t>Las tres historias seleccionadas (HU-01, HU-02, HU-03) fueron las correctas para establecer la base del sistema. La infraestructura crítica se completó primero.</w:t>
+      </w:r>
+    </w:p>
+    <w:p/>
+    <w:p>
+      <w:r>
+        <w:t>4. Resolución rápida de impedimentos</w:t>
+      </w:r>
+    </w:p>
+    <w:p>
+      <w:r>
+        <w:t>Descripción:</w:t>
+      </w:r>
+    </w:p>
+    <w:p>
+      <w:r>
+        <w:t>Los dos impedimentos detectados (formato JSON y timing del LCD) se resolvieron el mismo día sin escalar ni convertirse en bloqueantes.</w:t>
+      </w:r>
+    </w:p>
+    <w:p/>
+    <w:p>
+      <w:r>
+        <w:t>5. Pruebas de integración tempranas</w:t>
+      </w:r>
+    </w:p>
+    <w:p>
+      <w:r>
+        <w:t>Descripción:</w:t>
+      </w:r>
+    </w:p>
+    <w:p>
+      <w:r>
+        <w:t>Las pruebas de integración se realizaron el Día 2 (no al final del sprint), lo que permitió detectar problemas temprano.</w:t>
+      </w:r>
+    </w:p>
+    <w:p/>
+    <w:p>
+      <w:pPr>
+        <w:rPr>
+          <w:i/>
+          <w:iCs/>
+        </w:rPr>
+      </w:pPr>
+      <w:r>
+        <w:rPr>
+          <w:i/>
+          <w:iCs/>
+        </w:rPr>
+        <w:t>Que no funcionó</w:t>
+      </w:r>
+    </w:p>
+    <w:p/>
+    <w:p>
+      <w:r>
+        <w:t>1</w:t>
+      </w:r>
+      <w:r>
+        <w:t>. Estimaciones de tiempo iniciales imprecisas</w:t>
+      </w:r>
+    </w:p>
+    <w:p>
+      <w:r>
+        <w:t>Descripción:</w:t>
+      </w:r>
+    </w:p>
+    <w:p>
+      <w:r>
+        <w:lastRenderedPageBreak/>
+        <w:t xml:space="preserve">Aunque completamos todo, algunas tareas tomaron más tiempo del estimado (ejemplo: </w:t>
+      </w:r>
+      <w:proofErr w:type="spellStart"/>
+      <w:r>
+        <w:t>parser</w:t>
+      </w:r>
+      <w:proofErr w:type="spellEnd"/>
+      <w:r>
+        <w:t xml:space="preserve"> JSON tomó 4h en lugar de 3h, comunicación serial tomó 5h en lugar de 4h).</w:t>
+      </w:r>
+    </w:p>
+    <w:p/>
+    <w:p>
+      <w:r>
+        <w:t>2</w:t>
+      </w:r>
+      <w:r>
+        <w:t>. Falta de validación de datos en el PIC</w:t>
+      </w:r>
+    </w:p>
+    <w:p>
+      <w:r>
+        <w:t>Descripción:</w:t>
+      </w:r>
+    </w:p>
+    <w:p>
+      <w:r>
+        <w:t xml:space="preserve">El </w:t>
+      </w:r>
+      <w:proofErr w:type="spellStart"/>
+      <w:r>
+        <w:t>parser</w:t>
+      </w:r>
+      <w:proofErr w:type="spellEnd"/>
+      <w:r>
+        <w:t xml:space="preserve"> del PIC asume que el JSON recibido es válido. No valida que los valores de los bytes estén en rango válido (0x00-0xFF) ni que el JSON tenga la estructura correcta.</w:t>
+      </w:r>
+    </w:p>
+    <w:p/>
+    <w:p>
+      <w:r>
+        <w:t>3</w:t>
+      </w:r>
+      <w:r>
+        <w:t xml:space="preserve">. Mensajes de error genéricos en el </w:t>
+      </w:r>
+      <w:proofErr w:type="spellStart"/>
+      <w:r>
+        <w:t>frontend</w:t>
+      </w:r>
+      <w:proofErr w:type="spellEnd"/>
+    </w:p>
+    <w:p>
+      <w:r>
+        <w:t>Descripción:</w:t>
+      </w:r>
+    </w:p>
+    <w:p>
+      <w:r>
+        <w:t xml:space="preserve">Cuando ocurre un error (puerto serial no disponible, </w:t>
+      </w:r>
+      <w:proofErr w:type="spellStart"/>
+      <w:r>
+        <w:t>timeout</w:t>
+      </w:r>
+      <w:proofErr w:type="spellEnd"/>
+      <w:r>
+        <w:t>, etc.), el mensaje al usuario es vago: "Error al enviar configuración".</w:t>
+      </w:r>
+    </w:p>
+    <w:p/>
+    <w:p>
+      <w:pPr>
+        <w:rPr>
+          <w:u w:val="single"/>
+        </w:rPr>
+      </w:pPr>
+      <w:r>
+        <w:rPr>
+          <w:u w:val="single"/>
+        </w:rPr>
+        <w:t>Acciones de mejora</w:t>
+      </w:r>
+    </w:p>
+    <w:p/>
+    <w:p>
+      <w:r>
+        <w:t>Acción: Agregar buffer del 20% a estimaciones de tareas técnicas complejas</w:t>
+      </w:r>
+    </w:p>
+    <w:p>
+      <w:r>
+        <w:t>Problema que resuelve: Estimaciones de tiempo imprecisas</w:t>
+      </w:r>
+    </w:p>
+    <w:p>
+      <w:r>
+        <w:t>Descripción detallada:</w:t>
+      </w:r>
+    </w:p>
+    <w:p>
+      <w:r>
+        <w:t xml:space="preserve">Para tareas que involucren comunicaciones, hardware, </w:t>
+      </w:r>
+      <w:proofErr w:type="spellStart"/>
+      <w:r>
+        <w:t>parsing</w:t>
+      </w:r>
+      <w:proofErr w:type="spellEnd"/>
+      <w:r>
+        <w:t xml:space="preserve"> o algoritmos complejos, agregar automáticamente 20% de tiempo adicional a la estimación inicial.</w:t>
+      </w:r>
+    </w:p>
+    <w:p>
+      <w:r>
+        <w:t>Ejemplo:</w:t>
+      </w:r>
+    </w:p>
+    <w:p>
+      <w:r>
+        <w:t xml:space="preserve">Estimación inicial de </w:t>
+      </w:r>
+      <w:proofErr w:type="spellStart"/>
+      <w:r>
+        <w:t>parser</w:t>
+      </w:r>
+      <w:proofErr w:type="spellEnd"/>
+      <w:r>
+        <w:t>: 3h</w:t>
+      </w:r>
+    </w:p>
+    <w:p>
+      <w:r>
+        <w:t>Buffer 20%: 3h × 1.2 = 3.6h → redondear a 4h</w:t>
+      </w:r>
+    </w:p>
+    <w:p>
+      <w:r>
+        <w:t>Nueva estimación: 4h</w:t>
+      </w:r>
+    </w:p>
+    <w:p/>
+    <w:p>
+      <w:r>
+        <w:t xml:space="preserve">Acción </w:t>
+      </w:r>
+      <w:r>
+        <w:t>2</w:t>
+      </w:r>
+      <w:r>
+        <w:t xml:space="preserve">: Mejorar mensajes de error en el </w:t>
+      </w:r>
+      <w:proofErr w:type="spellStart"/>
+      <w:r>
+        <w:t>frontend</w:t>
+      </w:r>
+      <w:proofErr w:type="spellEnd"/>
+    </w:p>
+    <w:p>
+      <w:r>
+        <w:lastRenderedPageBreak/>
+        <w:t xml:space="preserve">Problema que resuelve: Mensajes de error genéricos en el </w:t>
+      </w:r>
+      <w:proofErr w:type="spellStart"/>
+      <w:r>
+        <w:t>frontend</w:t>
+      </w:r>
+      <w:proofErr w:type="spellEnd"/>
+    </w:p>
+    <w:p>
+      <w:r>
+        <w:t>Descripción detallada:</w:t>
+      </w:r>
+    </w:p>
+    <w:p>
+      <w:r>
+        <w:t>Crear sistema de mensajes de error descriptivos que ayuden al usuario a entender y resolver problemas.</w:t>
+      </w:r>
+    </w:p>
+    <w:p>
+      <w:r>
+        <w:t>Tipos de errores a manejar:</w:t>
+      </w:r>
+    </w:p>
+    <w:p>
+      <w:r>
+        <w:t>Puerto serial no disponible: "No se pudo conectar con el dispositivo. Verifica que el cable USB esté conectado."</w:t>
+      </w:r>
+    </w:p>
+    <w:p>
+      <w:proofErr w:type="spellStart"/>
+      <w:r>
+        <w:t>Timeout</w:t>
+      </w:r>
+      <w:proofErr w:type="spellEnd"/>
+      <w:r>
+        <w:t xml:space="preserve"> esperando respuesta: "El dispositivo no respondió. Verifica que el PIC esté encendido y funcionando."</w:t>
+      </w:r>
+    </w:p>
+    <w:p>
+      <w:r>
+        <w:t>Error de validación del PIC: "El dispositivo rechazó la configuración: [mensaje específico del PIC]"</w:t>
+      </w:r>
+    </w:p>
+    <w:p>
+      <w:r>
+        <w:t xml:space="preserve">Error de </w:t>
+      </w:r>
+      <w:proofErr w:type="spellStart"/>
+      <w:r>
+        <w:t>parsing</w:t>
+      </w:r>
+      <w:proofErr w:type="spellEnd"/>
+      <w:r>
+        <w:t xml:space="preserve"> en </w:t>
+      </w:r>
+      <w:proofErr w:type="spellStart"/>
+      <w:r>
+        <w:t>backend</w:t>
+      </w:r>
+      <w:proofErr w:type="spellEnd"/>
+      <w:r>
+        <w:t>: "Error al procesar los datos. Por favor intenta de nuevo."</w:t>
+      </w:r>
+    </w:p>
+    <w:p>
+      <w:r>
+        <w:t>Diseño vacío: "No puedes enviar un personaje vacío. Dibuja al menos 1 píxel."</w:t>
+      </w:r>
+    </w:p>
+    <w:p/>
+    <w:p>
+      <w:r>
+        <w:t xml:space="preserve">Acción </w:t>
+      </w:r>
+      <w:r>
+        <w:t>3</w:t>
+      </w:r>
+      <w:r>
+        <w:t xml:space="preserve">: Agregar validación de datos en el </w:t>
+      </w:r>
+      <w:proofErr w:type="spellStart"/>
+      <w:r>
+        <w:t>parser</w:t>
+      </w:r>
+      <w:proofErr w:type="spellEnd"/>
+      <w:r>
+        <w:t xml:space="preserve"> del PIC</w:t>
+      </w:r>
+    </w:p>
+    <w:p>
+      <w:r>
+        <w:t>Problema que resuelve: Falta de validación de datos en el PIC</w:t>
+      </w:r>
+    </w:p>
+    <w:p>
+      <w:r>
+        <w:t>Descripción detallada:</w:t>
+      </w:r>
+    </w:p>
+    <w:p>
+      <w:r>
+        <w:t xml:space="preserve">Implementar validaciones básicas en el </w:t>
+      </w:r>
+      <w:proofErr w:type="spellStart"/>
+      <w:r>
+        <w:t>parser</w:t>
+      </w:r>
+      <w:proofErr w:type="spellEnd"/>
+      <w:r>
+        <w:t xml:space="preserve"> JSON del PIC para rechazar datos inválidos antes de procesarlos.</w:t>
+      </w:r>
+    </w:p>
     <w:p>
       <w:pPr>
         <w:ind w:left="360"/>
@@ -6412,6 +7948,119 @@
     </w:lvl>
   </w:abstractNum>
   <w:abstractNum w:abstractNumId="7" w15:restartNumberingAfterBreak="0">
+    <w:nsid w:val="3CC926E5"/>
+    <w:multiLevelType w:val="hybridMultilevel"/>
+    <w:tmpl w:val="C4E4FF96"/>
+    <w:lvl w:ilvl="0" w:tplc="080A0003">
+      <w:start w:val="1"/>
+      <w:numFmt w:val="bullet"/>
+      <w:lvlText w:val="o"/>
+      <w:lvlJc w:val="left"/>
+      <w:pPr>
+        <w:ind w:left="720" w:hanging="360"/>
+      </w:pPr>
+      <w:rPr>
+        <w:rFonts w:ascii="Courier New" w:hAnsi="Courier New" w:cs="Courier New" w:hint="default"/>
+      </w:rPr>
+    </w:lvl>
+    <w:lvl w:ilvl="1" w:tplc="080A0003" w:tentative="1">
+      <w:start w:val="1"/>
+      <w:numFmt w:val="bullet"/>
+      <w:lvlText w:val="o"/>
+      <w:lvlJc w:val="left"/>
+      <w:pPr>
+        <w:ind w:left="1440" w:hanging="360"/>
+      </w:pPr>
+      <w:rPr>
+        <w:rFonts w:ascii="Courier New" w:hAnsi="Courier New" w:cs="Courier New" w:hint="default"/>
+      </w:rPr>
+    </w:lvl>
+    <w:lvl w:ilvl="2" w:tplc="080A0005" w:tentative="1">
+      <w:start w:val="1"/>
+      <w:numFmt w:val="bullet"/>
+      <w:lvlText w:val=""/>
+      <w:lvlJc w:val="left"/>
+      <w:pPr>
+        <w:ind w:left="2160" w:hanging="360"/>
+      </w:pPr>
+      <w:rPr>
+        <w:rFonts w:ascii="Wingdings" w:hAnsi="Wingdings" w:hint="default"/>
+      </w:rPr>
+    </w:lvl>
+    <w:lvl w:ilvl="3" w:tplc="080A0001" w:tentative="1">
+      <w:start w:val="1"/>
+      <w:numFmt w:val="bullet"/>
+      <w:lvlText w:val=""/>
+      <w:lvlJc w:val="left"/>
+      <w:pPr>
+        <w:ind w:left="2880" w:hanging="360"/>
+      </w:pPr>
+      <w:rPr>
+        <w:rFonts w:ascii="Symbol" w:hAnsi="Symbol" w:hint="default"/>
+      </w:rPr>
+    </w:lvl>
+    <w:lvl w:ilvl="4" w:tplc="080A0003" w:tentative="1">
+      <w:start w:val="1"/>
+      <w:numFmt w:val="bullet"/>
+      <w:lvlText w:val="o"/>
+      <w:lvlJc w:val="left"/>
+      <w:pPr>
+        <w:ind w:left="3600" w:hanging="360"/>
+      </w:pPr>
+      <w:rPr>
+        <w:rFonts w:ascii="Courier New" w:hAnsi="Courier New" w:cs="Courier New" w:hint="default"/>
+      </w:rPr>
+    </w:lvl>
+    <w:lvl w:ilvl="5" w:tplc="080A0005" w:tentative="1">
+      <w:start w:val="1"/>
+      <w:numFmt w:val="bullet"/>
+      <w:lvlText w:val=""/>
+      <w:lvlJc w:val="left"/>
+      <w:pPr>
+        <w:ind w:left="4320" w:hanging="360"/>
+      </w:pPr>
+      <w:rPr>
+        <w:rFonts w:ascii="Wingdings" w:hAnsi="Wingdings" w:hint="default"/>
+      </w:rPr>
+    </w:lvl>
+    <w:lvl w:ilvl="6" w:tplc="080A0001" w:tentative="1">
+      <w:start w:val="1"/>
+      <w:numFmt w:val="bullet"/>
+      <w:lvlText w:val=""/>
+      <w:lvlJc w:val="left"/>
+      <w:pPr>
+        <w:ind w:left="5040" w:hanging="360"/>
+      </w:pPr>
+      <w:rPr>
+        <w:rFonts w:ascii="Symbol" w:hAnsi="Symbol" w:hint="default"/>
+      </w:rPr>
+    </w:lvl>
+    <w:lvl w:ilvl="7" w:tplc="080A0003" w:tentative="1">
+      <w:start w:val="1"/>
+      <w:numFmt w:val="bullet"/>
+      <w:lvlText w:val="o"/>
+      <w:lvlJc w:val="left"/>
+      <w:pPr>
+        <w:ind w:left="5760" w:hanging="360"/>
+      </w:pPr>
+      <w:rPr>
+        <w:rFonts w:ascii="Courier New" w:hAnsi="Courier New" w:cs="Courier New" w:hint="default"/>
+      </w:rPr>
+    </w:lvl>
+    <w:lvl w:ilvl="8" w:tplc="080A0005" w:tentative="1">
+      <w:start w:val="1"/>
+      <w:numFmt w:val="bullet"/>
+      <w:lvlText w:val=""/>
+      <w:lvlJc w:val="left"/>
+      <w:pPr>
+        <w:ind w:left="6480" w:hanging="360"/>
+      </w:pPr>
+      <w:rPr>
+        <w:rFonts w:ascii="Wingdings" w:hAnsi="Wingdings" w:hint="default"/>
+      </w:rPr>
+    </w:lvl>
+  </w:abstractNum>
+  <w:abstractNum w:abstractNumId="8" w15:restartNumberingAfterBreak="0">
     <w:nsid w:val="48BA4011"/>
     <w:multiLevelType w:val="hybridMultilevel"/>
     <w:tmpl w:val="2272C316"/>
@@ -6524,7 +8173,120 @@
       </w:rPr>
     </w:lvl>
   </w:abstractNum>
-  <w:abstractNum w:abstractNumId="8" w15:restartNumberingAfterBreak="0">
+  <w:abstractNum w:abstractNumId="9" w15:restartNumberingAfterBreak="0">
+    <w:nsid w:val="4EF43515"/>
+    <w:multiLevelType w:val="hybridMultilevel"/>
+    <w:tmpl w:val="589CDB8A"/>
+    <w:lvl w:ilvl="0" w:tplc="080A0003">
+      <w:start w:val="1"/>
+      <w:numFmt w:val="bullet"/>
+      <w:lvlText w:val="o"/>
+      <w:lvlJc w:val="left"/>
+      <w:pPr>
+        <w:ind w:left="720" w:hanging="360"/>
+      </w:pPr>
+      <w:rPr>
+        <w:rFonts w:ascii="Courier New" w:hAnsi="Courier New" w:cs="Courier New" w:hint="default"/>
+      </w:rPr>
+    </w:lvl>
+    <w:lvl w:ilvl="1" w:tplc="080A0003" w:tentative="1">
+      <w:start w:val="1"/>
+      <w:numFmt w:val="bullet"/>
+      <w:lvlText w:val="o"/>
+      <w:lvlJc w:val="left"/>
+      <w:pPr>
+        <w:ind w:left="1440" w:hanging="360"/>
+      </w:pPr>
+      <w:rPr>
+        <w:rFonts w:ascii="Courier New" w:hAnsi="Courier New" w:cs="Courier New" w:hint="default"/>
+      </w:rPr>
+    </w:lvl>
+    <w:lvl w:ilvl="2" w:tplc="080A0005" w:tentative="1">
+      <w:start w:val="1"/>
+      <w:numFmt w:val="bullet"/>
+      <w:lvlText w:val=""/>
+      <w:lvlJc w:val="left"/>
+      <w:pPr>
+        <w:ind w:left="2160" w:hanging="360"/>
+      </w:pPr>
+      <w:rPr>
+        <w:rFonts w:ascii="Wingdings" w:hAnsi="Wingdings" w:hint="default"/>
+      </w:rPr>
+    </w:lvl>
+    <w:lvl w:ilvl="3" w:tplc="080A0001" w:tentative="1">
+      <w:start w:val="1"/>
+      <w:numFmt w:val="bullet"/>
+      <w:lvlText w:val=""/>
+      <w:lvlJc w:val="left"/>
+      <w:pPr>
+        <w:ind w:left="2880" w:hanging="360"/>
+      </w:pPr>
+      <w:rPr>
+        <w:rFonts w:ascii="Symbol" w:hAnsi="Symbol" w:hint="default"/>
+      </w:rPr>
+    </w:lvl>
+    <w:lvl w:ilvl="4" w:tplc="080A0003" w:tentative="1">
+      <w:start w:val="1"/>
+      <w:numFmt w:val="bullet"/>
+      <w:lvlText w:val="o"/>
+      <w:lvlJc w:val="left"/>
+      <w:pPr>
+        <w:ind w:left="3600" w:hanging="360"/>
+      </w:pPr>
+      <w:rPr>
+        <w:rFonts w:ascii="Courier New" w:hAnsi="Courier New" w:cs="Courier New" w:hint="default"/>
+      </w:rPr>
+    </w:lvl>
+    <w:lvl w:ilvl="5" w:tplc="080A0005" w:tentative="1">
+      <w:start w:val="1"/>
+      <w:numFmt w:val="bullet"/>
+      <w:lvlText w:val=""/>
+      <w:lvlJc w:val="left"/>
+      <w:pPr>
+        <w:ind w:left="4320" w:hanging="360"/>
+      </w:pPr>
+      <w:rPr>
+        <w:rFonts w:ascii="Wingdings" w:hAnsi="Wingdings" w:hint="default"/>
+      </w:rPr>
+    </w:lvl>
+    <w:lvl w:ilvl="6" w:tplc="080A0001" w:tentative="1">
+      <w:start w:val="1"/>
+      <w:numFmt w:val="bullet"/>
+      <w:lvlText w:val=""/>
+      <w:lvlJc w:val="left"/>
+      <w:pPr>
+        <w:ind w:left="5040" w:hanging="360"/>
+      </w:pPr>
+      <w:rPr>
+        <w:rFonts w:ascii="Symbol" w:hAnsi="Symbol" w:hint="default"/>
+      </w:rPr>
+    </w:lvl>
+    <w:lvl w:ilvl="7" w:tplc="080A0003" w:tentative="1">
+      <w:start w:val="1"/>
+      <w:numFmt w:val="bullet"/>
+      <w:lvlText w:val="o"/>
+      <w:lvlJc w:val="left"/>
+      <w:pPr>
+        <w:ind w:left="5760" w:hanging="360"/>
+      </w:pPr>
+      <w:rPr>
+        <w:rFonts w:ascii="Courier New" w:hAnsi="Courier New" w:cs="Courier New" w:hint="default"/>
+      </w:rPr>
+    </w:lvl>
+    <w:lvl w:ilvl="8" w:tplc="080A0005" w:tentative="1">
+      <w:start w:val="1"/>
+      <w:numFmt w:val="bullet"/>
+      <w:lvlText w:val=""/>
+      <w:lvlJc w:val="left"/>
+      <w:pPr>
+        <w:ind w:left="6480" w:hanging="360"/>
+      </w:pPr>
+      <w:rPr>
+        <w:rFonts w:ascii="Wingdings" w:hAnsi="Wingdings" w:hint="default"/>
+      </w:rPr>
+    </w:lvl>
+  </w:abstractNum>
+  <w:abstractNum w:abstractNumId="10" w15:restartNumberingAfterBreak="0">
     <w:nsid w:val="5326232C"/>
     <w:multiLevelType w:val="hybridMultilevel"/>
     <w:tmpl w:val="1AEE9890"/>
@@ -6637,7 +8399,7 @@
       </w:rPr>
     </w:lvl>
   </w:abstractNum>
-  <w:abstractNum w:abstractNumId="9" w15:restartNumberingAfterBreak="0">
+  <w:abstractNum w:abstractNumId="11" w15:restartNumberingAfterBreak="0">
     <w:nsid w:val="5A9A016D"/>
     <w:multiLevelType w:val="hybridMultilevel"/>
     <w:tmpl w:val="B9766E0E"/>
@@ -6750,7 +8512,7 @@
       </w:rPr>
     </w:lvl>
   </w:abstractNum>
-  <w:abstractNum w:abstractNumId="10" w15:restartNumberingAfterBreak="0">
+  <w:abstractNum w:abstractNumId="12" w15:restartNumberingAfterBreak="0">
     <w:nsid w:val="606377DD"/>
     <w:multiLevelType w:val="hybridMultilevel"/>
     <w:tmpl w:val="B85C58DC"/>
@@ -6839,7 +8601,7 @@
       </w:pPr>
     </w:lvl>
   </w:abstractNum>
-  <w:abstractNum w:abstractNumId="11" w15:restartNumberingAfterBreak="0">
+  <w:abstractNum w:abstractNumId="13" w15:restartNumberingAfterBreak="0">
     <w:nsid w:val="68637A5E"/>
     <w:multiLevelType w:val="hybridMultilevel"/>
     <w:tmpl w:val="9B988452"/>
@@ -6952,7 +8714,7 @@
       </w:rPr>
     </w:lvl>
   </w:abstractNum>
-  <w:abstractNum w:abstractNumId="12" w15:restartNumberingAfterBreak="0">
+  <w:abstractNum w:abstractNumId="14" w15:restartNumberingAfterBreak="0">
     <w:nsid w:val="692751B7"/>
     <w:multiLevelType w:val="hybridMultilevel"/>
     <w:tmpl w:val="27E01126"/>
@@ -7065,7 +8827,7 @@
       </w:rPr>
     </w:lvl>
   </w:abstractNum>
-  <w:abstractNum w:abstractNumId="13" w15:restartNumberingAfterBreak="0">
+  <w:abstractNum w:abstractNumId="15" w15:restartNumberingAfterBreak="0">
     <w:nsid w:val="6AD249C0"/>
     <w:multiLevelType w:val="hybridMultilevel"/>
     <w:tmpl w:val="3F90C65E"/>
@@ -7178,7 +8940,7 @@
       </w:rPr>
     </w:lvl>
   </w:abstractNum>
-  <w:abstractNum w:abstractNumId="14" w15:restartNumberingAfterBreak="0">
+  <w:abstractNum w:abstractNumId="16" w15:restartNumberingAfterBreak="0">
     <w:nsid w:val="6F554ECC"/>
     <w:multiLevelType w:val="hybridMultilevel"/>
     <w:tmpl w:val="521C8DDC"/>
@@ -7291,7 +9053,7 @@
       </w:rPr>
     </w:lvl>
   </w:abstractNum>
-  <w:abstractNum w:abstractNumId="15" w15:restartNumberingAfterBreak="0">
+  <w:abstractNum w:abstractNumId="17" w15:restartNumberingAfterBreak="0">
     <w:nsid w:val="71581162"/>
     <w:multiLevelType w:val="hybridMultilevel"/>
     <w:tmpl w:val="3B269396"/>
@@ -7404,7 +9166,7 @@
       </w:rPr>
     </w:lvl>
   </w:abstractNum>
-  <w:abstractNum w:abstractNumId="16" w15:restartNumberingAfterBreak="0">
+  <w:abstractNum w:abstractNumId="18" w15:restartNumberingAfterBreak="0">
     <w:nsid w:val="7444201D"/>
     <w:multiLevelType w:val="hybridMultilevel"/>
     <w:tmpl w:val="7392306A"/>
@@ -7517,7 +9279,7 @@
       </w:rPr>
     </w:lvl>
   </w:abstractNum>
-  <w:abstractNum w:abstractNumId="17" w15:restartNumberingAfterBreak="0">
+  <w:abstractNum w:abstractNumId="19" w15:restartNumberingAfterBreak="0">
     <w:nsid w:val="757C5928"/>
     <w:multiLevelType w:val="hybridMultilevel"/>
     <w:tmpl w:val="45066C30"/>
@@ -7630,7 +9392,7 @@
       </w:rPr>
     </w:lvl>
   </w:abstractNum>
-  <w:abstractNum w:abstractNumId="18" w15:restartNumberingAfterBreak="0">
+  <w:abstractNum w:abstractNumId="20" w15:restartNumberingAfterBreak="0">
     <w:nsid w:val="76FC7FBD"/>
     <w:multiLevelType w:val="hybridMultilevel"/>
     <w:tmpl w:val="9578A6B4"/>
@@ -7743,7 +9505,7 @@
       </w:rPr>
     </w:lvl>
   </w:abstractNum>
-  <w:abstractNum w:abstractNumId="19" w15:restartNumberingAfterBreak="0">
+  <w:abstractNum w:abstractNumId="21" w15:restartNumberingAfterBreak="0">
     <w:nsid w:val="77CE6527"/>
     <w:multiLevelType w:val="hybridMultilevel"/>
     <w:tmpl w:val="A344D156"/>
@@ -7856,7 +9618,120 @@
       </w:rPr>
     </w:lvl>
   </w:abstractNum>
-  <w:abstractNum w:abstractNumId="20" w15:restartNumberingAfterBreak="0">
+  <w:abstractNum w:abstractNumId="22" w15:restartNumberingAfterBreak="0">
+    <w:nsid w:val="7BB76170"/>
+    <w:multiLevelType w:val="hybridMultilevel"/>
+    <w:tmpl w:val="8B0CD7CE"/>
+    <w:lvl w:ilvl="0" w:tplc="080A0003">
+      <w:start w:val="1"/>
+      <w:numFmt w:val="bullet"/>
+      <w:lvlText w:val="o"/>
+      <w:lvlJc w:val="left"/>
+      <w:pPr>
+        <w:ind w:left="720" w:hanging="360"/>
+      </w:pPr>
+      <w:rPr>
+        <w:rFonts w:ascii="Courier New" w:hAnsi="Courier New" w:cs="Courier New" w:hint="default"/>
+      </w:rPr>
+    </w:lvl>
+    <w:lvl w:ilvl="1" w:tplc="080A0003" w:tentative="1">
+      <w:start w:val="1"/>
+      <w:numFmt w:val="bullet"/>
+      <w:lvlText w:val="o"/>
+      <w:lvlJc w:val="left"/>
+      <w:pPr>
+        <w:ind w:left="1440" w:hanging="360"/>
+      </w:pPr>
+      <w:rPr>
+        <w:rFonts w:ascii="Courier New" w:hAnsi="Courier New" w:cs="Courier New" w:hint="default"/>
+      </w:rPr>
+    </w:lvl>
+    <w:lvl w:ilvl="2" w:tplc="080A0005" w:tentative="1">
+      <w:start w:val="1"/>
+      <w:numFmt w:val="bullet"/>
+      <w:lvlText w:val=""/>
+      <w:lvlJc w:val="left"/>
+      <w:pPr>
+        <w:ind w:left="2160" w:hanging="360"/>
+      </w:pPr>
+      <w:rPr>
+        <w:rFonts w:ascii="Wingdings" w:hAnsi="Wingdings" w:hint="default"/>
+      </w:rPr>
+    </w:lvl>
+    <w:lvl w:ilvl="3" w:tplc="080A0001" w:tentative="1">
+      <w:start w:val="1"/>
+      <w:numFmt w:val="bullet"/>
+      <w:lvlText w:val=""/>
+      <w:lvlJc w:val="left"/>
+      <w:pPr>
+        <w:ind w:left="2880" w:hanging="360"/>
+      </w:pPr>
+      <w:rPr>
+        <w:rFonts w:ascii="Symbol" w:hAnsi="Symbol" w:hint="default"/>
+      </w:rPr>
+    </w:lvl>
+    <w:lvl w:ilvl="4" w:tplc="080A0003" w:tentative="1">
+      <w:start w:val="1"/>
+      <w:numFmt w:val="bullet"/>
+      <w:lvlText w:val="o"/>
+      <w:lvlJc w:val="left"/>
+      <w:pPr>
+        <w:ind w:left="3600" w:hanging="360"/>
+      </w:pPr>
+      <w:rPr>
+        <w:rFonts w:ascii="Courier New" w:hAnsi="Courier New" w:cs="Courier New" w:hint="default"/>
+      </w:rPr>
+    </w:lvl>
+    <w:lvl w:ilvl="5" w:tplc="080A0005" w:tentative="1">
+      <w:start w:val="1"/>
+      <w:numFmt w:val="bullet"/>
+      <w:lvlText w:val=""/>
+      <w:lvlJc w:val="left"/>
+      <w:pPr>
+        <w:ind w:left="4320" w:hanging="360"/>
+      </w:pPr>
+      <w:rPr>
+        <w:rFonts w:ascii="Wingdings" w:hAnsi="Wingdings" w:hint="default"/>
+      </w:rPr>
+    </w:lvl>
+    <w:lvl w:ilvl="6" w:tplc="080A0001" w:tentative="1">
+      <w:start w:val="1"/>
+      <w:numFmt w:val="bullet"/>
+      <w:lvlText w:val=""/>
+      <w:lvlJc w:val="left"/>
+      <w:pPr>
+        <w:ind w:left="5040" w:hanging="360"/>
+      </w:pPr>
+      <w:rPr>
+        <w:rFonts w:ascii="Symbol" w:hAnsi="Symbol" w:hint="default"/>
+      </w:rPr>
+    </w:lvl>
+    <w:lvl w:ilvl="7" w:tplc="080A0003" w:tentative="1">
+      <w:start w:val="1"/>
+      <w:numFmt w:val="bullet"/>
+      <w:lvlText w:val="o"/>
+      <w:lvlJc w:val="left"/>
+      <w:pPr>
+        <w:ind w:left="5760" w:hanging="360"/>
+      </w:pPr>
+      <w:rPr>
+        <w:rFonts w:ascii="Courier New" w:hAnsi="Courier New" w:cs="Courier New" w:hint="default"/>
+      </w:rPr>
+    </w:lvl>
+    <w:lvl w:ilvl="8" w:tplc="080A0005" w:tentative="1">
+      <w:start w:val="1"/>
+      <w:numFmt w:val="bullet"/>
+      <w:lvlText w:val=""/>
+      <w:lvlJc w:val="left"/>
+      <w:pPr>
+        <w:ind w:left="6480" w:hanging="360"/>
+      </w:pPr>
+      <w:rPr>
+        <w:rFonts w:ascii="Wingdings" w:hAnsi="Wingdings" w:hint="default"/>
+      </w:rPr>
+    </w:lvl>
+  </w:abstractNum>
+  <w:abstractNum w:abstractNumId="23" w15:restartNumberingAfterBreak="0">
     <w:nsid w:val="7D9918C9"/>
     <w:multiLevelType w:val="hybridMultilevel"/>
     <w:tmpl w:val="FA0E9B7E"/>
@@ -7970,16 +9845,16 @@
     </w:lvl>
   </w:abstractNum>
   <w:num w:numId="1" w16cid:durableId="2085486810">
-    <w:abstractNumId w:val="10"/>
+    <w:abstractNumId w:val="12"/>
   </w:num>
   <w:num w:numId="2" w16cid:durableId="2106415691">
     <w:abstractNumId w:val="6"/>
   </w:num>
   <w:num w:numId="3" w16cid:durableId="559482392">
-    <w:abstractNumId w:val="15"/>
+    <w:abstractNumId w:val="17"/>
   </w:num>
   <w:num w:numId="4" w16cid:durableId="967668719">
-    <w:abstractNumId w:val="18"/>
+    <w:abstractNumId w:val="20"/>
   </w:num>
   <w:num w:numId="5" w16cid:durableId="1064259740">
     <w:abstractNumId w:val="5"/>
@@ -7988,16 +9863,16 @@
     <w:abstractNumId w:val="0"/>
   </w:num>
   <w:num w:numId="7" w16cid:durableId="948467582">
-    <w:abstractNumId w:val="13"/>
+    <w:abstractNumId w:val="15"/>
   </w:num>
   <w:num w:numId="8" w16cid:durableId="1912079171">
-    <w:abstractNumId w:val="7"/>
+    <w:abstractNumId w:val="8"/>
   </w:num>
   <w:num w:numId="9" w16cid:durableId="868761989">
-    <w:abstractNumId w:val="8"/>
+    <w:abstractNumId w:val="10"/>
   </w:num>
   <w:num w:numId="10" w16cid:durableId="1923948271">
-    <w:abstractNumId w:val="20"/>
+    <w:abstractNumId w:val="23"/>
   </w:num>
   <w:num w:numId="11" w16cid:durableId="1830099306">
     <w:abstractNumId w:val="4"/>
@@ -8006,31 +9881,40 @@
     <w:abstractNumId w:val="2"/>
   </w:num>
   <w:num w:numId="13" w16cid:durableId="873225304">
-    <w:abstractNumId w:val="19"/>
+    <w:abstractNumId w:val="21"/>
   </w:num>
   <w:num w:numId="14" w16cid:durableId="947544419">
-    <w:abstractNumId w:val="9"/>
+    <w:abstractNumId w:val="11"/>
   </w:num>
   <w:num w:numId="15" w16cid:durableId="740758515">
     <w:abstractNumId w:val="1"/>
   </w:num>
   <w:num w:numId="16" w16cid:durableId="1976913300">
-    <w:abstractNumId w:val="11"/>
+    <w:abstractNumId w:val="13"/>
   </w:num>
   <w:num w:numId="17" w16cid:durableId="2093617685">
-    <w:abstractNumId w:val="17"/>
+    <w:abstractNumId w:val="19"/>
   </w:num>
   <w:num w:numId="18" w16cid:durableId="1394044205">
     <w:abstractNumId w:val="3"/>
   </w:num>
   <w:num w:numId="19" w16cid:durableId="89279499">
+    <w:abstractNumId w:val="18"/>
+  </w:num>
+  <w:num w:numId="20" w16cid:durableId="707680928">
+    <w:abstractNumId w:val="14"/>
+  </w:num>
+  <w:num w:numId="21" w16cid:durableId="815798446">
     <w:abstractNumId w:val="16"/>
   </w:num>
-  <w:num w:numId="20" w16cid:durableId="707680928">
-    <w:abstractNumId w:val="12"/>
+  <w:num w:numId="22" w16cid:durableId="55321711">
+    <w:abstractNumId w:val="22"/>
   </w:num>
-  <w:num w:numId="21" w16cid:durableId="815798446">
-    <w:abstractNumId w:val="14"/>
+  <w:num w:numId="23" w16cid:durableId="993527482">
+    <w:abstractNumId w:val="7"/>
+  </w:num>
+  <w:num w:numId="24" w16cid:durableId="6912513">
+    <w:abstractNumId w:val="9"/>
   </w:num>
 </w:numbering>
 </file>
@@ -8639,7 +10523,6 @@
   <w:style w:type="character" w:default="1" w:styleId="Fuentedeprrafopredeter">
     <w:name w:val="Default Paragraph Font"/>
     <w:uiPriority w:val="1"/>
-    <w:semiHidden/>
     <w:unhideWhenUsed/>
   </w:style>
   <w:style w:type="table" w:default="1" w:styleId="Tablanormal">

</xml_diff>